<commit_message>
update: use local embedding database to store the rules. Models retrieve rules automatically on necessary.
</commit_message>
<xml_diff>
--- a/docs/scary_fall.docx
+++ b/docs/scary_fall.docx
@@ -10,8 +10,6 @@
           <w:szCs w:val="44"/>
         </w:rPr>
       </w:pPr>
-      <w:bookmarkStart w:id="0" w:name="_GoBack"/>
-      <w:bookmarkEnd w:id="0"/>
       <w:r>
         <w:rPr>
           <w:sz w:val="44"/>
@@ -550,7 +548,16 @@
           <w:rFonts w:ascii="SimSun" w:hAnsi="SimSun"/>
           <w:szCs w:val="21"/>
         </w:rPr>
-        <w:t>那么之后星之精将伤感地从飞机残骸里扒出他们的尸体，并哀悼它所失去的一顿美餐。</w:t>
+        <w:t>那么之后星之精将伤感地从飞机残骸里扒出他们的尸体</w:t>
+      </w:r>
+      <w:bookmarkStart w:id="0" w:name="_GoBack"/>
+      <w:bookmarkEnd w:id="0"/>
+      <w:r>
+        <w:rPr>
+          <w:rFonts w:ascii="SimSun" w:hAnsi="SimSun"/>
+          <w:szCs w:val="21"/>
+        </w:rPr>
+        <w:t>，并哀悼它所失去的一顿美餐。</w:t>
       </w:r>
     </w:p>
     <w:p>
@@ -752,7 +759,15 @@
           <w:rFonts w:ascii="SimSun" w:hAnsi="SimSun"/>
           <w:szCs w:val="21"/>
         </w:rPr>
-        <w:t>伴随着星之精的死亡或者离开，调查员着陆了。每个落地的调查员都会伴随着一声“砰”的响声，并因此猛然惊醒。他依然在飞机上，只是打了个盹。他的旅伴们依然完好无损地坐在他们自己的座位上，且活的好好的。之前发生的一切，仅仅是场梦罢了。</w:t>
+        <w:t>伴随着星之精的死亡或者离开，调查员着陆了。每个落地的调查员都会伴随着一声“砰”的</w:t>
+      </w:r>
+      <w:r>
+        <w:rPr>
+          <w:rFonts w:ascii="SimSun" w:hAnsi="SimSun"/>
+          <w:sz w:val="21"/>
+          <w:szCs w:val="21"/>
+        </w:rPr>
+        <w:t>响声，并因此猛然惊醒。他依然在飞机上，只是打了个盹。他的旅伴们依然完好无损地坐在他们自己的座位上，且活的好好的。之前发生的一切，仅仅是场梦罢了。</w:t>
       </w:r>
     </w:p>
     <w:p>

</xml_diff>